<commit_message>
arruma títulos dos exercicios aula 1
</commit_message>
<xml_diff>
--- a/aula_1/1_introducao_exercicios.docx
+++ b/aula_1/1_introducao_exercicios.docx
@@ -78,192 +78,198 @@
     </w:p>
     <w:p>
       <w:pPr>
-        <w:pStyle w:val="Heading3"/>
-      </w:pPr>
-      <w:bookmarkStart w:id="22" w:name="X971177ed9ab5a054cf836ca11cb15d039a309b4"/>
-      <w:r>
-        <w:t xml:space="preserve">1) Comece um novo script de Rmarkdown e accesse o banco de dados gapminder no pacote dslabs. Estes dados descrevem as estatísticas resumidas para países do mundo desde 1960.</w:t>
-      </w:r>
-      <w:bookmarkEnd w:id="22"/>
-    </w:p>
-    <w:p>
-      <w:pPr>
-        <w:pStyle w:val="SourceCode"/>
-      </w:pPr>
-      <w:r>
-        <w:rPr>
-          <w:rStyle w:val="CommentTok"/>
-        </w:rPr>
-        <w:t xml:space="preserve"># Carregar a biblioteca gapminder</w:t>
-      </w:r>
-      <w:r>
-        <w:br/>
-      </w:r>
-      <w:r>
-        <w:rPr>
-          <w:rStyle w:val="KeywordTok"/>
-        </w:rPr>
-        <w:t xml:space="preserve">library</w:t>
-      </w:r>
-      <w:r>
-        <w:rPr>
-          <w:rStyle w:val="NormalTok"/>
-        </w:rPr>
-        <w:t xml:space="preserve">(gapminder)</w:t>
-      </w:r>
-    </w:p>
-    <w:p>
-      <w:pPr>
-        <w:pStyle w:val="Heading3"/>
-      </w:pPr>
-      <w:bookmarkStart w:id="23" w:name="X63d86d5b13e359892ea61cc3d3913bb366a0598"/>
-      <w:r>
-        <w:t xml:space="preserve">2) Produza um mini-relatório com algumas frases curtas em HTML que descreva o banco de dados gapminder:</w:t>
-      </w:r>
-      <w:bookmarkEnd w:id="23"/>
-    </w:p>
-    <w:p>
-      <w:pPr>
+        <w:pStyle w:val="Compact"/>
         <w:numPr>
           <w:numId w:val="1001"/>
           <w:ilvl w:val="0"/>
         </w:numPr>
       </w:pPr>
       <w:r>
-        <w:t xml:space="preserve">Número de observações</w:t>
-      </w:r>
-    </w:p>
-    <w:p>
-      <w:pPr>
-        <w:numPr>
-          <w:numId w:val="1001"/>
-          <w:ilvl w:val="0"/>
-        </w:numPr>
-      </w:pPr>
-      <w:r>
-        <w:t xml:space="preserve">Número e nomes das variáveis</w:t>
-      </w:r>
-    </w:p>
-    <w:p>
-      <w:pPr>
-        <w:numPr>
-          <w:numId w:val="1001"/>
-          <w:ilvl w:val="0"/>
-        </w:numPr>
-      </w:pPr>
-      <w:r>
-        <w:t xml:space="preserve">O tipo de cada variável</w:t>
-      </w:r>
-    </w:p>
-    <w:p>
-      <w:pPr>
-        <w:numPr>
-          <w:numId w:val="1001"/>
-          <w:ilvl w:val="0"/>
-        </w:numPr>
-      </w:pPr>
-      <w:r>
-        <w:t xml:space="preserve">O que representa cada observação no banco de dados?</w:t>
-      </w:r>
-    </w:p>
-    <w:p>
-      <w:pPr>
-        <w:pStyle w:val="FirstParagraph"/>
-      </w:pPr>
-      <w:r>
-        <w:t xml:space="preserve">O banco de dados</w:t>
-      </w:r>
-      <w:r>
-        <w:t xml:space="preserve"> </w:t>
-      </w:r>
-      <w:r>
-        <w:rPr>
-          <w:rStyle w:val="VerbatimChar"/>
-        </w:rPr>
-        <w:t xml:space="preserve">gapminder</w:t>
-      </w:r>
-      <w:r>
-        <w:t xml:space="preserve"> </w:t>
-      </w:r>
-      <w:r>
-        <w:t xml:space="preserve">possui 1704 observações e 6 variáveis. As variáveis que estão disponíveis neste dataframe são: country, continent, year, lifeExp, pop, gdpPercap.</w:t>
-      </w:r>
-    </w:p>
-    <w:p>
-      <w:pPr>
+        <w:t xml:space="preserve">Comece um novo script de Rmarkdown e accesse o banco de dados gapminder no pacote dslabs. Estes dados descrevem as estatísticas resumidas para países do mundo desde 1960.</w:t>
+      </w:r>
+    </w:p>
+    <w:p>
+      <w:pPr>
+        <w:pStyle w:val="SourceCode"/>
+      </w:pPr>
+      <w:r>
+        <w:rPr>
+          <w:rStyle w:val="CommentTok"/>
+        </w:rPr>
+        <w:t xml:space="preserve"># Carregar a biblioteca gapminder</w:t>
+      </w:r>
+      <w:r>
+        <w:br/>
+      </w:r>
+      <w:r>
+        <w:rPr>
+          <w:rStyle w:val="KeywordTok"/>
+        </w:rPr>
+        <w:t xml:space="preserve">library</w:t>
+      </w:r>
+      <w:r>
+        <w:rPr>
+          <w:rStyle w:val="NormalTok"/>
+        </w:rPr>
+        <w:t xml:space="preserve">(gapminder)</w:t>
+      </w:r>
+    </w:p>
+    <w:p>
+      <w:pPr>
+        <w:pStyle w:val="Compact"/>
         <w:numPr>
           <w:numId w:val="1002"/>
           <w:ilvl w:val="0"/>
         </w:numPr>
       </w:pPr>
       <w:r>
-        <w:t xml:space="preserve">A variável country é do tipo factor e representa o país de qual aquela observação se refere.</w:t>
+        <w:t xml:space="preserve">Produza um mini-relatório com algumas frases curtas em HTML que descreva o banco de dados gapminder:</w:t>
       </w:r>
     </w:p>
     <w:p>
       <w:pPr>
         <w:numPr>
-          <w:numId w:val="1002"/>
+          <w:numId w:val="1003"/>
           <w:ilvl w:val="0"/>
         </w:numPr>
       </w:pPr>
       <w:r>
-        <w:t xml:space="preserve">A variável continent é do tipo factor e representa o continente onde está o país de qual aquela observação se refere.</w:t>
+        <w:t xml:space="preserve">Número de observações</w:t>
       </w:r>
     </w:p>
     <w:p>
       <w:pPr>
         <w:numPr>
-          <w:numId w:val="1002"/>
+          <w:numId w:val="1003"/>
           <w:ilvl w:val="0"/>
         </w:numPr>
       </w:pPr>
       <w:r>
-        <w:t xml:space="preserve">A variável year é do tipo integer e representa o ano de qual aquela observação se refere.</w:t>
+        <w:t xml:space="preserve">Número e nomes das variáveis</w:t>
       </w:r>
     </w:p>
     <w:p>
       <w:pPr>
         <w:numPr>
-          <w:numId w:val="1002"/>
+          <w:numId w:val="1003"/>
           <w:ilvl w:val="0"/>
         </w:numPr>
       </w:pPr>
       <w:r>
-        <w:t xml:space="preserve">A variável lifeExp é do tipo numeric e representa a expectativa de vida no país a qual aquela observação se refere.</w:t>
+        <w:t xml:space="preserve">O tipo de cada variável</w:t>
       </w:r>
     </w:p>
     <w:p>
       <w:pPr>
         <w:numPr>
-          <w:numId w:val="1002"/>
+          <w:numId w:val="1003"/>
           <w:ilvl w:val="0"/>
         </w:numPr>
       </w:pPr>
       <w:r>
-        <w:t xml:space="preserve">A variável pop é do tipo integer e representa a população no país a qual aquela observação se refere.</w:t>
+        <w:t xml:space="preserve">O que representa cada observação no banco de dados?</w:t>
+      </w:r>
+    </w:p>
+    <w:p>
+      <w:pPr>
+        <w:pStyle w:val="FirstParagraph"/>
+      </w:pPr>
+      <w:r>
+        <w:t xml:space="preserve">O banco de dados</w:t>
+      </w:r>
+      <w:r>
+        <w:t xml:space="preserve"> </w:t>
+      </w:r>
+      <w:r>
+        <w:rPr>
+          <w:rStyle w:val="VerbatimChar"/>
+        </w:rPr>
+        <w:t xml:space="preserve">gapminder</w:t>
+      </w:r>
+      <w:r>
+        <w:t xml:space="preserve"> </w:t>
+      </w:r>
+      <w:r>
+        <w:t xml:space="preserve">possui 1704 observações e 6 variáveis. As variáveis que estão disponíveis neste dataframe são: country, continent, year, lifeExp, pop, gdpPercap.</w:t>
       </w:r>
     </w:p>
     <w:p>
       <w:pPr>
         <w:numPr>
-          <w:numId w:val="1002"/>
+          <w:numId w:val="1004"/>
           <w:ilvl w:val="0"/>
         </w:numPr>
       </w:pPr>
       <w:r>
+        <w:t xml:space="preserve">A variável country é do tipo factor e representa o país de qual aquela observação se refere.</w:t>
+      </w:r>
+    </w:p>
+    <w:p>
+      <w:pPr>
+        <w:numPr>
+          <w:numId w:val="1004"/>
+          <w:ilvl w:val="0"/>
+        </w:numPr>
+      </w:pPr>
+      <w:r>
+        <w:t xml:space="preserve">A variável continent é do tipo factor e representa o continente onde está o país de qual aquela observação se refere.</w:t>
+      </w:r>
+    </w:p>
+    <w:p>
+      <w:pPr>
+        <w:numPr>
+          <w:numId w:val="1004"/>
+          <w:ilvl w:val="0"/>
+        </w:numPr>
+      </w:pPr>
+      <w:r>
+        <w:t xml:space="preserve">A variável year é do tipo integer e representa o ano de qual aquela observação se refere.</w:t>
+      </w:r>
+    </w:p>
+    <w:p>
+      <w:pPr>
+        <w:numPr>
+          <w:numId w:val="1004"/>
+          <w:ilvl w:val="0"/>
+        </w:numPr>
+      </w:pPr>
+      <w:r>
+        <w:t xml:space="preserve">A variável lifeExp é do tipo numeric e representa a expectativa de vida no país a qual aquela observação se refere.</w:t>
+      </w:r>
+    </w:p>
+    <w:p>
+      <w:pPr>
+        <w:numPr>
+          <w:numId w:val="1004"/>
+          <w:ilvl w:val="0"/>
+        </w:numPr>
+      </w:pPr>
+      <w:r>
+        <w:t xml:space="preserve">A variável pop é do tipo integer e representa a população no país a qual aquela observação se refere.</w:t>
+      </w:r>
+    </w:p>
+    <w:p>
+      <w:pPr>
+        <w:numPr>
+          <w:numId w:val="1004"/>
+          <w:ilvl w:val="0"/>
+        </w:numPr>
+      </w:pPr>
+      <w:r>
         <w:t xml:space="preserve">A variável gdpPercap é do tipo numeric e representa o PIB per capita no país a qual aquela observação se refere.</w:t>
       </w:r>
     </w:p>
     <w:p>
       <w:pPr>
-        <w:pStyle w:val="Heading3"/>
-      </w:pPr>
-      <w:bookmarkStart w:id="24" w:name="X514eb5c8feab34ee1ba2c25ed6a5571fdfd8c21"/>
-      <w:r>
-        <w:t xml:space="preserve">3) Verifique que as respostas 2(a) e 2(b) são calculadas automaticamente no relatório usando funções do R e in-line code para inserir as respostas numa frase.</w:t>
-      </w:r>
-      <w:bookmarkEnd w:id="24"/>
+        <w:pStyle w:val="Compact"/>
+        <w:numPr>
+          <w:numId w:val="1005"/>
+          <w:ilvl w:val="0"/>
+        </w:numPr>
+      </w:pPr>
+      <w:r>
+        <w:t xml:space="preserve">Verifique que as respostas 2(a) e 2(b) são calculadas automaticamente no relatório usando funções do R e in-line code para inserir as respostas numa frase.</w:t>
+      </w:r>
     </w:p>
     <w:p>
       <w:pPr>
@@ -275,13 +281,15 @@
     </w:p>
     <w:p>
       <w:pPr>
-        <w:pStyle w:val="Heading3"/>
-      </w:pPr>
-      <w:bookmarkStart w:id="25" w:name="X4e5ece92d60f5091a7449520dd9da6a649001b4"/>
-      <w:r>
-        <w:t xml:space="preserve">4) Calcule o valor do número de observações multiplicado pelo número de colunas.</w:t>
-      </w:r>
-      <w:bookmarkEnd w:id="25"/>
+        <w:pStyle w:val="Compact"/>
+        <w:numPr>
+          <w:numId w:val="1006"/>
+          <w:ilvl w:val="0"/>
+        </w:numPr>
+      </w:pPr>
+      <w:r>
+        <w:t xml:space="preserve">Calcule o valor do número de observações multiplicado pelo número de colunas.</w:t>
+      </w:r>
     </w:p>
     <w:p>
       <w:pPr>
@@ -346,13 +354,15 @@
     </w:p>
     <w:p>
       <w:pPr>
-        <w:pStyle w:val="Heading3"/>
-      </w:pPr>
-      <w:bookmarkStart w:id="26" w:name="Xb0d31e146f4e8321dca0c8e9ebb865a47dd201a"/>
-      <w:r>
-        <w:t xml:space="preserve">5) Inclua uma tabela do banco de dados gapminder no relatório.</w:t>
-      </w:r>
-      <w:bookmarkEnd w:id="26"/>
+        <w:pStyle w:val="Compact"/>
+        <w:numPr>
+          <w:numId w:val="1007"/>
+          <w:ilvl w:val="0"/>
+        </w:numPr>
+      </w:pPr>
+      <w:r>
+        <w:t xml:space="preserve">Inclua uma tabela do banco de dados gapminder no relatório.</w:t>
+      </w:r>
     </w:p>
     <w:p>
       <w:pPr>
@@ -507,13 +517,15 @@
     </w:p>
     <w:p>
       <w:pPr>
-        <w:pStyle w:val="Heading3"/>
-      </w:pPr>
-      <w:bookmarkStart w:id="27" w:name="X3a65b94cbdf5748f6ab88334a9ea75c0c806fbd"/>
-      <w:r>
-        <w:t xml:space="preserve">6) Verifique que o seu relatório tem título, autor e data corretos, e comentários suficientes para explicar o que faça cada linha de código.</w:t>
-      </w:r>
-      <w:bookmarkEnd w:id="27"/>
+        <w:pStyle w:val="Compact"/>
+        <w:numPr>
+          <w:numId w:val="1008"/>
+          <w:ilvl w:val="0"/>
+        </w:numPr>
+      </w:pPr>
+      <w:r>
+        <w:t xml:space="preserve">Verifique que o seu relatório tem título, autor e data corretos, e comentários suficientes para explicar o que faça cada linha de código.</w:t>
+      </w:r>
     </w:p>
     <w:p>
       <w:pPr>
@@ -525,13 +537,15 @@
     </w:p>
     <w:p>
       <w:pPr>
-        <w:pStyle w:val="Heading3"/>
-      </w:pPr>
-      <w:bookmarkStart w:id="28" w:name="Xfe78fb66d4a2a42fc4de49c6f0faa26af940cb4"/>
-      <w:r>
-        <w:t xml:space="preserve">7) Tente compilar o seu script final para um documento de Word.</w:t>
-      </w:r>
-      <w:bookmarkEnd w:id="28"/>
+        <w:pStyle w:val="Compact"/>
+        <w:numPr>
+          <w:numId w:val="1009"/>
+          <w:ilvl w:val="0"/>
+        </w:numPr>
+      </w:pPr>
+      <w:r>
+        <w:t xml:space="preserve">Tente compilar o seu script final para um documento de Word.</w:t>
+      </w:r>
     </w:p>
     <w:p>
       <w:pPr>
@@ -545,18 +559,18 @@
       <w:pPr>
         <w:pStyle w:val="Heading2"/>
       </w:pPr>
-      <w:bookmarkStart w:id="29" w:name="section"/>
-      <w:bookmarkEnd w:id="29"/>
+      <w:bookmarkStart w:id="22" w:name="section"/>
+      <w:bookmarkEnd w:id="22"/>
     </w:p>
     <w:p>
       <w:pPr>
         <w:pStyle w:val="Heading2"/>
       </w:pPr>
-      <w:bookmarkStart w:id="30" w:name="X2979b105438559bdb16a182854aff5a4ff255b3"/>
+      <w:bookmarkStart w:id="23" w:name="X2979b105438559bdb16a182854aff5a4ff255b3"/>
       <w:r>
         <w:t xml:space="preserve">Exercício 3: Encontre o erro em todos os códigos abaixo:</w:t>
       </w:r>
-      <w:bookmarkEnd w:id="30"/>
+      <w:bookmarkEnd w:id="23"/>
     </w:p>
     <w:p>
       <w:pPr>
@@ -635,7 +649,7 @@
         <w:rPr>
           <w:rStyle w:val="VerbatimChar"/>
         </w:rPr>
-        <w:t xml:space="preserve">## -- Attaching packages ----------------------------- tidyverse 1.3.0 --</w:t>
+        <w:t xml:space="preserve">## -- Attaching packages -------------------------------- tidyverse 1.3.0 --</w:t>
       </w:r>
     </w:p>
     <w:p>
@@ -684,7 +698,7 @@
         <w:rPr>
           <w:rStyle w:val="VerbatimChar"/>
         </w:rPr>
-        <w:t xml:space="preserve">## -- Conflicts -------------------------------- tidyverse_conflicts() --</w:t>
+        <w:t xml:space="preserve">## -- Conflicts ----------------------------------- tidyverse_conflicts() --</w:t>
       </w:r>
       <w:r>
         <w:br/>
@@ -2961,8 +2975,232 @@
       </w:pPr>
     </w:lvl>
   </w:abstractNum>
+  <w:abstractNum w:abstractNumId="99421">
+    <w:nsid w:val="ea454b4c"/>
+    <w:multiLevelType w:val="multilevel"/>
+    <w:lvl w:ilvl="0">
+      <w:start w:val="1"/>
+      <w:numFmt w:val="decimal"/>
+      <w:lvlText w:val="%1)"/>
+      <w:lvlJc w:val="left"/>
+      <w:pPr>
+        <w:tabs>
+          <w:tab w:val="num" w:pos="0"/>
+        </w:tabs>
+        <w:ind w:left="480" w:hanging="480"/>
+      </w:pPr>
+    </w:lvl>
+    <w:lvl w:ilvl="1">
+      <w:start w:val="1"/>
+      <w:numFmt w:val="decimal"/>
+      <w:lvlText w:val="%2)"/>
+      <w:lvlJc w:val="left"/>
+      <w:pPr>
+        <w:tabs>
+          <w:tab w:val="num" w:pos="720"/>
+        </w:tabs>
+        <w:ind w:left="1200" w:hanging="480"/>
+      </w:pPr>
+    </w:lvl>
+    <w:lvl w:ilvl="2">
+      <w:start w:val="1"/>
+      <w:numFmt w:val="decimal"/>
+      <w:lvlText w:val="%3)"/>
+      <w:lvlJc w:val="left"/>
+      <w:pPr>
+        <w:tabs>
+          <w:tab w:val="num" w:pos="1440"/>
+        </w:tabs>
+        <w:ind w:left="1920" w:hanging="480"/>
+      </w:pPr>
+    </w:lvl>
+    <w:lvl w:ilvl="3">
+      <w:start w:val="1"/>
+      <w:numFmt w:val="decimal"/>
+      <w:lvlText w:val="%4)"/>
+      <w:lvlJc w:val="left"/>
+      <w:pPr>
+        <w:tabs>
+          <w:tab w:val="num" w:pos="2160"/>
+        </w:tabs>
+        <w:ind w:left="2640" w:hanging="480"/>
+      </w:pPr>
+    </w:lvl>
+    <w:lvl w:ilvl="4">
+      <w:start w:val="1"/>
+      <w:numFmt w:val="decimal"/>
+      <w:lvlText w:val="%5)"/>
+      <w:lvlJc w:val="left"/>
+      <w:pPr>
+        <w:tabs>
+          <w:tab w:val="num" w:pos="2880"/>
+        </w:tabs>
+        <w:ind w:left="3360" w:hanging="480"/>
+      </w:pPr>
+    </w:lvl>
+    <w:lvl w:ilvl="5">
+      <w:start w:val="1"/>
+      <w:numFmt w:val="decimal"/>
+      <w:lvlText w:val="%6)"/>
+      <w:lvlJc w:val="left"/>
+      <w:pPr>
+        <w:tabs>
+          <w:tab w:val="num" w:pos="3600"/>
+        </w:tabs>
+        <w:ind w:left="4080" w:hanging="480"/>
+      </w:pPr>
+    </w:lvl>
+    <w:lvl w:ilvl="6">
+      <w:start w:val="1"/>
+      <w:numFmt w:val="decimal"/>
+      <w:lvlText w:val="%7)"/>
+      <w:lvlJc w:val="left"/>
+      <w:pPr>
+        <w:tabs>
+          <w:tab w:val="num" w:pos="4320"/>
+        </w:tabs>
+        <w:ind w:left="4800" w:hanging="480"/>
+      </w:pPr>
+    </w:lvl>
+    <w:lvl w:ilvl="7">
+      <w:start w:val="1"/>
+      <w:numFmt w:val="decimal"/>
+      <w:lvlText w:val="%8)"/>
+      <w:lvlJc w:val="left"/>
+      <w:pPr>
+        <w:tabs>
+          <w:tab w:val="num" w:pos="5040"/>
+        </w:tabs>
+        <w:ind w:left="5520" w:hanging="480"/>
+      </w:pPr>
+    </w:lvl>
+    <w:lvl w:ilvl="8">
+      <w:start w:val="1"/>
+      <w:numFmt w:val="decimal"/>
+      <w:lvlText w:val="%9)"/>
+      <w:lvlJc w:val="left"/>
+      <w:pPr>
+        <w:tabs>
+          <w:tab w:val="num" w:pos="5760"/>
+        </w:tabs>
+        <w:ind w:left="6240" w:hanging="480"/>
+      </w:pPr>
+    </w:lvl>
+  </w:abstractNum>
+  <w:abstractNum w:abstractNumId="99422">
+    <w:nsid w:val="71315dca"/>
+    <w:multiLevelType w:val="multilevel"/>
+    <w:lvl w:ilvl="0">
+      <w:start w:val="2"/>
+      <w:numFmt w:val="decimal"/>
+      <w:lvlText w:val="%1)"/>
+      <w:lvlJc w:val="left"/>
+      <w:pPr>
+        <w:tabs>
+          <w:tab w:val="num" w:pos="0"/>
+        </w:tabs>
+        <w:ind w:left="480" w:hanging="480"/>
+      </w:pPr>
+    </w:lvl>
+    <w:lvl w:ilvl="1">
+      <w:start w:val="2"/>
+      <w:numFmt w:val="decimal"/>
+      <w:lvlText w:val="%2)"/>
+      <w:lvlJc w:val="left"/>
+      <w:pPr>
+        <w:tabs>
+          <w:tab w:val="num" w:pos="720"/>
+        </w:tabs>
+        <w:ind w:left="1200" w:hanging="480"/>
+      </w:pPr>
+    </w:lvl>
+    <w:lvl w:ilvl="2">
+      <w:start w:val="2"/>
+      <w:numFmt w:val="decimal"/>
+      <w:lvlText w:val="%3)"/>
+      <w:lvlJc w:val="left"/>
+      <w:pPr>
+        <w:tabs>
+          <w:tab w:val="num" w:pos="1440"/>
+        </w:tabs>
+        <w:ind w:left="1920" w:hanging="480"/>
+      </w:pPr>
+    </w:lvl>
+    <w:lvl w:ilvl="3">
+      <w:start w:val="2"/>
+      <w:numFmt w:val="decimal"/>
+      <w:lvlText w:val="%4)"/>
+      <w:lvlJc w:val="left"/>
+      <w:pPr>
+        <w:tabs>
+          <w:tab w:val="num" w:pos="2160"/>
+        </w:tabs>
+        <w:ind w:left="2640" w:hanging="480"/>
+      </w:pPr>
+    </w:lvl>
+    <w:lvl w:ilvl="4">
+      <w:start w:val="2"/>
+      <w:numFmt w:val="decimal"/>
+      <w:lvlText w:val="%5)"/>
+      <w:lvlJc w:val="left"/>
+      <w:pPr>
+        <w:tabs>
+          <w:tab w:val="num" w:pos="2880"/>
+        </w:tabs>
+        <w:ind w:left="3360" w:hanging="480"/>
+      </w:pPr>
+    </w:lvl>
+    <w:lvl w:ilvl="5">
+      <w:start w:val="2"/>
+      <w:numFmt w:val="decimal"/>
+      <w:lvlText w:val="%6)"/>
+      <w:lvlJc w:val="left"/>
+      <w:pPr>
+        <w:tabs>
+          <w:tab w:val="num" w:pos="3600"/>
+        </w:tabs>
+        <w:ind w:left="4080" w:hanging="480"/>
+      </w:pPr>
+    </w:lvl>
+    <w:lvl w:ilvl="6">
+      <w:start w:val="2"/>
+      <w:numFmt w:val="decimal"/>
+      <w:lvlText w:val="%7)"/>
+      <w:lvlJc w:val="left"/>
+      <w:pPr>
+        <w:tabs>
+          <w:tab w:val="num" w:pos="4320"/>
+        </w:tabs>
+        <w:ind w:left="4800" w:hanging="480"/>
+      </w:pPr>
+    </w:lvl>
+    <w:lvl w:ilvl="7">
+      <w:start w:val="2"/>
+      <w:numFmt w:val="decimal"/>
+      <w:lvlText w:val="%8)"/>
+      <w:lvlJc w:val="left"/>
+      <w:pPr>
+        <w:tabs>
+          <w:tab w:val="num" w:pos="5040"/>
+        </w:tabs>
+        <w:ind w:left="5520" w:hanging="480"/>
+      </w:pPr>
+    </w:lvl>
+    <w:lvl w:ilvl="8">
+      <w:start w:val="2"/>
+      <w:numFmt w:val="decimal"/>
+      <w:lvlText w:val="%9)"/>
+      <w:lvlJc w:val="left"/>
+      <w:pPr>
+        <w:tabs>
+          <w:tab w:val="num" w:pos="5760"/>
+        </w:tabs>
+        <w:ind w:left="6240" w:hanging="480"/>
+      </w:pPr>
+    </w:lvl>
+  </w:abstractNum>
   <w:abstractNum w:abstractNumId="991">
-    <w:nsid w:val="ea454b4c"/>
+    <w:nsid w:val="47261bad"/>
     <w:multiLevelType w:val="multilevel"/>
     <w:lvl w:ilvl="0">
       <w:numFmt w:val="bullet"/>
@@ -3055,6 +3293,566 @@
     <w:lvl w:ilvl="8">
       <w:numFmt w:val="bullet"/>
       <w:lvlText w:val="•"/>
+      <w:lvlJc w:val="left"/>
+      <w:pPr>
+        <w:tabs>
+          <w:tab w:val="num" w:pos="5760"/>
+        </w:tabs>
+        <w:ind w:left="6240" w:hanging="480"/>
+      </w:pPr>
+    </w:lvl>
+  </w:abstractNum>
+  <w:abstractNum w:abstractNumId="99423">
+    <w:nsid w:val="b3cbbdee"/>
+    <w:multiLevelType w:val="multilevel"/>
+    <w:lvl w:ilvl="0">
+      <w:start w:val="3"/>
+      <w:numFmt w:val="decimal"/>
+      <w:lvlText w:val="%1)"/>
+      <w:lvlJc w:val="left"/>
+      <w:pPr>
+        <w:tabs>
+          <w:tab w:val="num" w:pos="0"/>
+        </w:tabs>
+        <w:ind w:left="480" w:hanging="480"/>
+      </w:pPr>
+    </w:lvl>
+    <w:lvl w:ilvl="1">
+      <w:start w:val="3"/>
+      <w:numFmt w:val="decimal"/>
+      <w:lvlText w:val="%2)"/>
+      <w:lvlJc w:val="left"/>
+      <w:pPr>
+        <w:tabs>
+          <w:tab w:val="num" w:pos="720"/>
+        </w:tabs>
+        <w:ind w:left="1200" w:hanging="480"/>
+      </w:pPr>
+    </w:lvl>
+    <w:lvl w:ilvl="2">
+      <w:start w:val="3"/>
+      <w:numFmt w:val="decimal"/>
+      <w:lvlText w:val="%3)"/>
+      <w:lvlJc w:val="left"/>
+      <w:pPr>
+        <w:tabs>
+          <w:tab w:val="num" w:pos="1440"/>
+        </w:tabs>
+        <w:ind w:left="1920" w:hanging="480"/>
+      </w:pPr>
+    </w:lvl>
+    <w:lvl w:ilvl="3">
+      <w:start w:val="3"/>
+      <w:numFmt w:val="decimal"/>
+      <w:lvlText w:val="%4)"/>
+      <w:lvlJc w:val="left"/>
+      <w:pPr>
+        <w:tabs>
+          <w:tab w:val="num" w:pos="2160"/>
+        </w:tabs>
+        <w:ind w:left="2640" w:hanging="480"/>
+      </w:pPr>
+    </w:lvl>
+    <w:lvl w:ilvl="4">
+      <w:start w:val="3"/>
+      <w:numFmt w:val="decimal"/>
+      <w:lvlText w:val="%5)"/>
+      <w:lvlJc w:val="left"/>
+      <w:pPr>
+        <w:tabs>
+          <w:tab w:val="num" w:pos="2880"/>
+        </w:tabs>
+        <w:ind w:left="3360" w:hanging="480"/>
+      </w:pPr>
+    </w:lvl>
+    <w:lvl w:ilvl="5">
+      <w:start w:val="3"/>
+      <w:numFmt w:val="decimal"/>
+      <w:lvlText w:val="%6)"/>
+      <w:lvlJc w:val="left"/>
+      <w:pPr>
+        <w:tabs>
+          <w:tab w:val="num" w:pos="3600"/>
+        </w:tabs>
+        <w:ind w:left="4080" w:hanging="480"/>
+      </w:pPr>
+    </w:lvl>
+    <w:lvl w:ilvl="6">
+      <w:start w:val="3"/>
+      <w:numFmt w:val="decimal"/>
+      <w:lvlText w:val="%7)"/>
+      <w:lvlJc w:val="left"/>
+      <w:pPr>
+        <w:tabs>
+          <w:tab w:val="num" w:pos="4320"/>
+        </w:tabs>
+        <w:ind w:left="4800" w:hanging="480"/>
+      </w:pPr>
+    </w:lvl>
+    <w:lvl w:ilvl="7">
+      <w:start w:val="3"/>
+      <w:numFmt w:val="decimal"/>
+      <w:lvlText w:val="%8)"/>
+      <w:lvlJc w:val="left"/>
+      <w:pPr>
+        <w:tabs>
+          <w:tab w:val="num" w:pos="5040"/>
+        </w:tabs>
+        <w:ind w:left="5520" w:hanging="480"/>
+      </w:pPr>
+    </w:lvl>
+    <w:lvl w:ilvl="8">
+      <w:start w:val="3"/>
+      <w:numFmt w:val="decimal"/>
+      <w:lvlText w:val="%9)"/>
+      <w:lvlJc w:val="left"/>
+      <w:pPr>
+        <w:tabs>
+          <w:tab w:val="num" w:pos="5760"/>
+        </w:tabs>
+        <w:ind w:left="6240" w:hanging="480"/>
+      </w:pPr>
+    </w:lvl>
+  </w:abstractNum>
+  <w:abstractNum w:abstractNumId="99424">
+    <w:nsid w:val="4fbe019a"/>
+    <w:multiLevelType w:val="multilevel"/>
+    <w:lvl w:ilvl="0">
+      <w:start w:val="4"/>
+      <w:numFmt w:val="decimal"/>
+      <w:lvlText w:val="%1)"/>
+      <w:lvlJc w:val="left"/>
+      <w:pPr>
+        <w:tabs>
+          <w:tab w:val="num" w:pos="0"/>
+        </w:tabs>
+        <w:ind w:left="480" w:hanging="480"/>
+      </w:pPr>
+    </w:lvl>
+    <w:lvl w:ilvl="1">
+      <w:start w:val="4"/>
+      <w:numFmt w:val="decimal"/>
+      <w:lvlText w:val="%2)"/>
+      <w:lvlJc w:val="left"/>
+      <w:pPr>
+        <w:tabs>
+          <w:tab w:val="num" w:pos="720"/>
+        </w:tabs>
+        <w:ind w:left="1200" w:hanging="480"/>
+      </w:pPr>
+    </w:lvl>
+    <w:lvl w:ilvl="2">
+      <w:start w:val="4"/>
+      <w:numFmt w:val="decimal"/>
+      <w:lvlText w:val="%3)"/>
+      <w:lvlJc w:val="left"/>
+      <w:pPr>
+        <w:tabs>
+          <w:tab w:val="num" w:pos="1440"/>
+        </w:tabs>
+        <w:ind w:left="1920" w:hanging="480"/>
+      </w:pPr>
+    </w:lvl>
+    <w:lvl w:ilvl="3">
+      <w:start w:val="4"/>
+      <w:numFmt w:val="decimal"/>
+      <w:lvlText w:val="%4)"/>
+      <w:lvlJc w:val="left"/>
+      <w:pPr>
+        <w:tabs>
+          <w:tab w:val="num" w:pos="2160"/>
+        </w:tabs>
+        <w:ind w:left="2640" w:hanging="480"/>
+      </w:pPr>
+    </w:lvl>
+    <w:lvl w:ilvl="4">
+      <w:start w:val="4"/>
+      <w:numFmt w:val="decimal"/>
+      <w:lvlText w:val="%5)"/>
+      <w:lvlJc w:val="left"/>
+      <w:pPr>
+        <w:tabs>
+          <w:tab w:val="num" w:pos="2880"/>
+        </w:tabs>
+        <w:ind w:left="3360" w:hanging="480"/>
+      </w:pPr>
+    </w:lvl>
+    <w:lvl w:ilvl="5">
+      <w:start w:val="4"/>
+      <w:numFmt w:val="decimal"/>
+      <w:lvlText w:val="%6)"/>
+      <w:lvlJc w:val="left"/>
+      <w:pPr>
+        <w:tabs>
+          <w:tab w:val="num" w:pos="3600"/>
+        </w:tabs>
+        <w:ind w:left="4080" w:hanging="480"/>
+      </w:pPr>
+    </w:lvl>
+    <w:lvl w:ilvl="6">
+      <w:start w:val="4"/>
+      <w:numFmt w:val="decimal"/>
+      <w:lvlText w:val="%7)"/>
+      <w:lvlJc w:val="left"/>
+      <w:pPr>
+        <w:tabs>
+          <w:tab w:val="num" w:pos="4320"/>
+        </w:tabs>
+        <w:ind w:left="4800" w:hanging="480"/>
+      </w:pPr>
+    </w:lvl>
+    <w:lvl w:ilvl="7">
+      <w:start w:val="4"/>
+      <w:numFmt w:val="decimal"/>
+      <w:lvlText w:val="%8)"/>
+      <w:lvlJc w:val="left"/>
+      <w:pPr>
+        <w:tabs>
+          <w:tab w:val="num" w:pos="5040"/>
+        </w:tabs>
+        <w:ind w:left="5520" w:hanging="480"/>
+      </w:pPr>
+    </w:lvl>
+    <w:lvl w:ilvl="8">
+      <w:start w:val="4"/>
+      <w:numFmt w:val="decimal"/>
+      <w:lvlText w:val="%9)"/>
+      <w:lvlJc w:val="left"/>
+      <w:pPr>
+        <w:tabs>
+          <w:tab w:val="num" w:pos="5760"/>
+        </w:tabs>
+        <w:ind w:left="6240" w:hanging="480"/>
+      </w:pPr>
+    </w:lvl>
+  </w:abstractNum>
+  <w:abstractNum w:abstractNumId="99425">
+    <w:nsid w:val="91a27d85"/>
+    <w:multiLevelType w:val="multilevel"/>
+    <w:lvl w:ilvl="0">
+      <w:start w:val="5"/>
+      <w:numFmt w:val="decimal"/>
+      <w:lvlText w:val="%1)"/>
+      <w:lvlJc w:val="left"/>
+      <w:pPr>
+        <w:tabs>
+          <w:tab w:val="num" w:pos="0"/>
+        </w:tabs>
+        <w:ind w:left="480" w:hanging="480"/>
+      </w:pPr>
+    </w:lvl>
+    <w:lvl w:ilvl="1">
+      <w:start w:val="5"/>
+      <w:numFmt w:val="decimal"/>
+      <w:lvlText w:val="%2)"/>
+      <w:lvlJc w:val="left"/>
+      <w:pPr>
+        <w:tabs>
+          <w:tab w:val="num" w:pos="720"/>
+        </w:tabs>
+        <w:ind w:left="1200" w:hanging="480"/>
+      </w:pPr>
+    </w:lvl>
+    <w:lvl w:ilvl="2">
+      <w:start w:val="5"/>
+      <w:numFmt w:val="decimal"/>
+      <w:lvlText w:val="%3)"/>
+      <w:lvlJc w:val="left"/>
+      <w:pPr>
+        <w:tabs>
+          <w:tab w:val="num" w:pos="1440"/>
+        </w:tabs>
+        <w:ind w:left="1920" w:hanging="480"/>
+      </w:pPr>
+    </w:lvl>
+    <w:lvl w:ilvl="3">
+      <w:start w:val="5"/>
+      <w:numFmt w:val="decimal"/>
+      <w:lvlText w:val="%4)"/>
+      <w:lvlJc w:val="left"/>
+      <w:pPr>
+        <w:tabs>
+          <w:tab w:val="num" w:pos="2160"/>
+        </w:tabs>
+        <w:ind w:left="2640" w:hanging="480"/>
+      </w:pPr>
+    </w:lvl>
+    <w:lvl w:ilvl="4">
+      <w:start w:val="5"/>
+      <w:numFmt w:val="decimal"/>
+      <w:lvlText w:val="%5)"/>
+      <w:lvlJc w:val="left"/>
+      <w:pPr>
+        <w:tabs>
+          <w:tab w:val="num" w:pos="2880"/>
+        </w:tabs>
+        <w:ind w:left="3360" w:hanging="480"/>
+      </w:pPr>
+    </w:lvl>
+    <w:lvl w:ilvl="5">
+      <w:start w:val="5"/>
+      <w:numFmt w:val="decimal"/>
+      <w:lvlText w:val="%6)"/>
+      <w:lvlJc w:val="left"/>
+      <w:pPr>
+        <w:tabs>
+          <w:tab w:val="num" w:pos="3600"/>
+        </w:tabs>
+        <w:ind w:left="4080" w:hanging="480"/>
+      </w:pPr>
+    </w:lvl>
+    <w:lvl w:ilvl="6">
+      <w:start w:val="5"/>
+      <w:numFmt w:val="decimal"/>
+      <w:lvlText w:val="%7)"/>
+      <w:lvlJc w:val="left"/>
+      <w:pPr>
+        <w:tabs>
+          <w:tab w:val="num" w:pos="4320"/>
+        </w:tabs>
+        <w:ind w:left="4800" w:hanging="480"/>
+      </w:pPr>
+    </w:lvl>
+    <w:lvl w:ilvl="7">
+      <w:start w:val="5"/>
+      <w:numFmt w:val="decimal"/>
+      <w:lvlText w:val="%8)"/>
+      <w:lvlJc w:val="left"/>
+      <w:pPr>
+        <w:tabs>
+          <w:tab w:val="num" w:pos="5040"/>
+        </w:tabs>
+        <w:ind w:left="5520" w:hanging="480"/>
+      </w:pPr>
+    </w:lvl>
+    <w:lvl w:ilvl="8">
+      <w:start w:val="5"/>
+      <w:numFmt w:val="decimal"/>
+      <w:lvlText w:val="%9)"/>
+      <w:lvlJc w:val="left"/>
+      <w:pPr>
+        <w:tabs>
+          <w:tab w:val="num" w:pos="5760"/>
+        </w:tabs>
+        <w:ind w:left="6240" w:hanging="480"/>
+      </w:pPr>
+    </w:lvl>
+  </w:abstractNum>
+  <w:abstractNum w:abstractNumId="99426">
+    <w:nsid w:val="615f1ed2"/>
+    <w:multiLevelType w:val="multilevel"/>
+    <w:lvl w:ilvl="0">
+      <w:start w:val="6"/>
+      <w:numFmt w:val="decimal"/>
+      <w:lvlText w:val="%1)"/>
+      <w:lvlJc w:val="left"/>
+      <w:pPr>
+        <w:tabs>
+          <w:tab w:val="num" w:pos="0"/>
+        </w:tabs>
+        <w:ind w:left="480" w:hanging="480"/>
+      </w:pPr>
+    </w:lvl>
+    <w:lvl w:ilvl="1">
+      <w:start w:val="6"/>
+      <w:numFmt w:val="decimal"/>
+      <w:lvlText w:val="%2)"/>
+      <w:lvlJc w:val="left"/>
+      <w:pPr>
+        <w:tabs>
+          <w:tab w:val="num" w:pos="720"/>
+        </w:tabs>
+        <w:ind w:left="1200" w:hanging="480"/>
+      </w:pPr>
+    </w:lvl>
+    <w:lvl w:ilvl="2">
+      <w:start w:val="6"/>
+      <w:numFmt w:val="decimal"/>
+      <w:lvlText w:val="%3)"/>
+      <w:lvlJc w:val="left"/>
+      <w:pPr>
+        <w:tabs>
+          <w:tab w:val="num" w:pos="1440"/>
+        </w:tabs>
+        <w:ind w:left="1920" w:hanging="480"/>
+      </w:pPr>
+    </w:lvl>
+    <w:lvl w:ilvl="3">
+      <w:start w:val="6"/>
+      <w:numFmt w:val="decimal"/>
+      <w:lvlText w:val="%4)"/>
+      <w:lvlJc w:val="left"/>
+      <w:pPr>
+        <w:tabs>
+          <w:tab w:val="num" w:pos="2160"/>
+        </w:tabs>
+        <w:ind w:left="2640" w:hanging="480"/>
+      </w:pPr>
+    </w:lvl>
+    <w:lvl w:ilvl="4">
+      <w:start w:val="6"/>
+      <w:numFmt w:val="decimal"/>
+      <w:lvlText w:val="%5)"/>
+      <w:lvlJc w:val="left"/>
+      <w:pPr>
+        <w:tabs>
+          <w:tab w:val="num" w:pos="2880"/>
+        </w:tabs>
+        <w:ind w:left="3360" w:hanging="480"/>
+      </w:pPr>
+    </w:lvl>
+    <w:lvl w:ilvl="5">
+      <w:start w:val="6"/>
+      <w:numFmt w:val="decimal"/>
+      <w:lvlText w:val="%6)"/>
+      <w:lvlJc w:val="left"/>
+      <w:pPr>
+        <w:tabs>
+          <w:tab w:val="num" w:pos="3600"/>
+        </w:tabs>
+        <w:ind w:left="4080" w:hanging="480"/>
+      </w:pPr>
+    </w:lvl>
+    <w:lvl w:ilvl="6">
+      <w:start w:val="6"/>
+      <w:numFmt w:val="decimal"/>
+      <w:lvlText w:val="%7)"/>
+      <w:lvlJc w:val="left"/>
+      <w:pPr>
+        <w:tabs>
+          <w:tab w:val="num" w:pos="4320"/>
+        </w:tabs>
+        <w:ind w:left="4800" w:hanging="480"/>
+      </w:pPr>
+    </w:lvl>
+    <w:lvl w:ilvl="7">
+      <w:start w:val="6"/>
+      <w:numFmt w:val="decimal"/>
+      <w:lvlText w:val="%8)"/>
+      <w:lvlJc w:val="left"/>
+      <w:pPr>
+        <w:tabs>
+          <w:tab w:val="num" w:pos="5040"/>
+        </w:tabs>
+        <w:ind w:left="5520" w:hanging="480"/>
+      </w:pPr>
+    </w:lvl>
+    <w:lvl w:ilvl="8">
+      <w:start w:val="6"/>
+      <w:numFmt w:val="decimal"/>
+      <w:lvlText w:val="%9)"/>
+      <w:lvlJc w:val="left"/>
+      <w:pPr>
+        <w:tabs>
+          <w:tab w:val="num" w:pos="5760"/>
+        </w:tabs>
+        <w:ind w:left="6240" w:hanging="480"/>
+      </w:pPr>
+    </w:lvl>
+  </w:abstractNum>
+  <w:abstractNum w:abstractNumId="99427">
+    <w:nsid w:val="238d8174"/>
+    <w:multiLevelType w:val="multilevel"/>
+    <w:lvl w:ilvl="0">
+      <w:start w:val="7"/>
+      <w:numFmt w:val="decimal"/>
+      <w:lvlText w:val="%1)"/>
+      <w:lvlJc w:val="left"/>
+      <w:pPr>
+        <w:tabs>
+          <w:tab w:val="num" w:pos="0"/>
+        </w:tabs>
+        <w:ind w:left="480" w:hanging="480"/>
+      </w:pPr>
+    </w:lvl>
+    <w:lvl w:ilvl="1">
+      <w:start w:val="7"/>
+      <w:numFmt w:val="decimal"/>
+      <w:lvlText w:val="%2)"/>
+      <w:lvlJc w:val="left"/>
+      <w:pPr>
+        <w:tabs>
+          <w:tab w:val="num" w:pos="720"/>
+        </w:tabs>
+        <w:ind w:left="1200" w:hanging="480"/>
+      </w:pPr>
+    </w:lvl>
+    <w:lvl w:ilvl="2">
+      <w:start w:val="7"/>
+      <w:numFmt w:val="decimal"/>
+      <w:lvlText w:val="%3)"/>
+      <w:lvlJc w:val="left"/>
+      <w:pPr>
+        <w:tabs>
+          <w:tab w:val="num" w:pos="1440"/>
+        </w:tabs>
+        <w:ind w:left="1920" w:hanging="480"/>
+      </w:pPr>
+    </w:lvl>
+    <w:lvl w:ilvl="3">
+      <w:start w:val="7"/>
+      <w:numFmt w:val="decimal"/>
+      <w:lvlText w:val="%4)"/>
+      <w:lvlJc w:val="left"/>
+      <w:pPr>
+        <w:tabs>
+          <w:tab w:val="num" w:pos="2160"/>
+        </w:tabs>
+        <w:ind w:left="2640" w:hanging="480"/>
+      </w:pPr>
+    </w:lvl>
+    <w:lvl w:ilvl="4">
+      <w:start w:val="7"/>
+      <w:numFmt w:val="decimal"/>
+      <w:lvlText w:val="%5)"/>
+      <w:lvlJc w:val="left"/>
+      <w:pPr>
+        <w:tabs>
+          <w:tab w:val="num" w:pos="2880"/>
+        </w:tabs>
+        <w:ind w:left="3360" w:hanging="480"/>
+      </w:pPr>
+    </w:lvl>
+    <w:lvl w:ilvl="5">
+      <w:start w:val="7"/>
+      <w:numFmt w:val="decimal"/>
+      <w:lvlText w:val="%6)"/>
+      <w:lvlJc w:val="left"/>
+      <w:pPr>
+        <w:tabs>
+          <w:tab w:val="num" w:pos="3600"/>
+        </w:tabs>
+        <w:ind w:left="4080" w:hanging="480"/>
+      </w:pPr>
+    </w:lvl>
+    <w:lvl w:ilvl="6">
+      <w:start w:val="7"/>
+      <w:numFmt w:val="decimal"/>
+      <w:lvlText w:val="%7)"/>
+      <w:lvlJc w:val="left"/>
+      <w:pPr>
+        <w:tabs>
+          <w:tab w:val="num" w:pos="4320"/>
+        </w:tabs>
+        <w:ind w:left="4800" w:hanging="480"/>
+      </w:pPr>
+    </w:lvl>
+    <w:lvl w:ilvl="7">
+      <w:start w:val="7"/>
+      <w:numFmt w:val="decimal"/>
+      <w:lvlText w:val="%8)"/>
+      <w:lvlJc w:val="left"/>
+      <w:pPr>
+        <w:tabs>
+          <w:tab w:val="num" w:pos="5040"/>
+        </w:tabs>
+        <w:ind w:left="5520" w:hanging="480"/>
+      </w:pPr>
+    </w:lvl>
+    <w:lvl w:ilvl="8">
+      <w:start w:val="7"/>
+      <w:numFmt w:val="decimal"/>
+      <w:lvlText w:val="%9)"/>
       <w:lvlJc w:val="left"/>
       <w:pPr>
         <w:tabs>
@@ -3068,10 +3866,220 @@
     <w:abstractNumId w:val="990"/>
   </w:num>
   <w:num w:numId="1001">
+    <w:abstractNumId w:val="99421"/>
+    <w:lvlOverride w:ilvl="0">
+      <w:startOverride w:val="1"/>
+    </w:lvlOverride>
+    <w:lvlOverride w:ilvl="1">
+      <w:startOverride w:val="1"/>
+    </w:lvlOverride>
+    <w:lvlOverride w:ilvl="2">
+      <w:startOverride w:val="1"/>
+    </w:lvlOverride>
+    <w:lvlOverride w:ilvl="3">
+      <w:startOverride w:val="1"/>
+    </w:lvlOverride>
+    <w:lvlOverride w:ilvl="4">
+      <w:startOverride w:val="1"/>
+    </w:lvlOverride>
+    <w:lvlOverride w:ilvl="5">
+      <w:startOverride w:val="1"/>
+    </w:lvlOverride>
+    <w:lvlOverride w:ilvl="6">
+      <w:startOverride w:val="1"/>
+    </w:lvlOverride>
+    <w:lvlOverride w:ilvl="7">
+      <w:startOverride w:val="1"/>
+    </w:lvlOverride>
+    <w:lvlOverride w:ilvl="8">
+      <w:startOverride w:val="1"/>
+    </w:lvlOverride>
+  </w:num>
+  <w:num w:numId="1002">
+    <w:abstractNumId w:val="99422"/>
+    <w:lvlOverride w:ilvl="0">
+      <w:startOverride w:val="2"/>
+    </w:lvlOverride>
+    <w:lvlOverride w:ilvl="1">
+      <w:startOverride w:val="2"/>
+    </w:lvlOverride>
+    <w:lvlOverride w:ilvl="2">
+      <w:startOverride w:val="2"/>
+    </w:lvlOverride>
+    <w:lvlOverride w:ilvl="3">
+      <w:startOverride w:val="2"/>
+    </w:lvlOverride>
+    <w:lvlOverride w:ilvl="4">
+      <w:startOverride w:val="2"/>
+    </w:lvlOverride>
+    <w:lvlOverride w:ilvl="5">
+      <w:startOverride w:val="2"/>
+    </w:lvlOverride>
+    <w:lvlOverride w:ilvl="6">
+      <w:startOverride w:val="2"/>
+    </w:lvlOverride>
+    <w:lvlOverride w:ilvl="7">
+      <w:startOverride w:val="2"/>
+    </w:lvlOverride>
+    <w:lvlOverride w:ilvl="8">
+      <w:startOverride w:val="2"/>
+    </w:lvlOverride>
+  </w:num>
+  <w:num w:numId="1003">
     <w:abstractNumId w:val="991"/>
   </w:num>
-  <w:num w:numId="1002">
+  <w:num w:numId="1004">
     <w:abstractNumId w:val="991"/>
+  </w:num>
+  <w:num w:numId="1005">
+    <w:abstractNumId w:val="99423"/>
+    <w:lvlOverride w:ilvl="0">
+      <w:startOverride w:val="3"/>
+    </w:lvlOverride>
+    <w:lvlOverride w:ilvl="1">
+      <w:startOverride w:val="3"/>
+    </w:lvlOverride>
+    <w:lvlOverride w:ilvl="2">
+      <w:startOverride w:val="3"/>
+    </w:lvlOverride>
+    <w:lvlOverride w:ilvl="3">
+      <w:startOverride w:val="3"/>
+    </w:lvlOverride>
+    <w:lvlOverride w:ilvl="4">
+      <w:startOverride w:val="3"/>
+    </w:lvlOverride>
+    <w:lvlOverride w:ilvl="5">
+      <w:startOverride w:val="3"/>
+    </w:lvlOverride>
+    <w:lvlOverride w:ilvl="6">
+      <w:startOverride w:val="3"/>
+    </w:lvlOverride>
+    <w:lvlOverride w:ilvl="7">
+      <w:startOverride w:val="3"/>
+    </w:lvlOverride>
+    <w:lvlOverride w:ilvl="8">
+      <w:startOverride w:val="3"/>
+    </w:lvlOverride>
+  </w:num>
+  <w:num w:numId="1006">
+    <w:abstractNumId w:val="99424"/>
+    <w:lvlOverride w:ilvl="0">
+      <w:startOverride w:val="4"/>
+    </w:lvlOverride>
+    <w:lvlOverride w:ilvl="1">
+      <w:startOverride w:val="4"/>
+    </w:lvlOverride>
+    <w:lvlOverride w:ilvl="2">
+      <w:startOverride w:val="4"/>
+    </w:lvlOverride>
+    <w:lvlOverride w:ilvl="3">
+      <w:startOverride w:val="4"/>
+    </w:lvlOverride>
+    <w:lvlOverride w:ilvl="4">
+      <w:startOverride w:val="4"/>
+    </w:lvlOverride>
+    <w:lvlOverride w:ilvl="5">
+      <w:startOverride w:val="4"/>
+    </w:lvlOverride>
+    <w:lvlOverride w:ilvl="6">
+      <w:startOverride w:val="4"/>
+    </w:lvlOverride>
+    <w:lvlOverride w:ilvl="7">
+      <w:startOverride w:val="4"/>
+    </w:lvlOverride>
+    <w:lvlOverride w:ilvl="8">
+      <w:startOverride w:val="4"/>
+    </w:lvlOverride>
+  </w:num>
+  <w:num w:numId="1007">
+    <w:abstractNumId w:val="99425"/>
+    <w:lvlOverride w:ilvl="0">
+      <w:startOverride w:val="5"/>
+    </w:lvlOverride>
+    <w:lvlOverride w:ilvl="1">
+      <w:startOverride w:val="5"/>
+    </w:lvlOverride>
+    <w:lvlOverride w:ilvl="2">
+      <w:startOverride w:val="5"/>
+    </w:lvlOverride>
+    <w:lvlOverride w:ilvl="3">
+      <w:startOverride w:val="5"/>
+    </w:lvlOverride>
+    <w:lvlOverride w:ilvl="4">
+      <w:startOverride w:val="5"/>
+    </w:lvlOverride>
+    <w:lvlOverride w:ilvl="5">
+      <w:startOverride w:val="5"/>
+    </w:lvlOverride>
+    <w:lvlOverride w:ilvl="6">
+      <w:startOverride w:val="5"/>
+    </w:lvlOverride>
+    <w:lvlOverride w:ilvl="7">
+      <w:startOverride w:val="5"/>
+    </w:lvlOverride>
+    <w:lvlOverride w:ilvl="8">
+      <w:startOverride w:val="5"/>
+    </w:lvlOverride>
+  </w:num>
+  <w:num w:numId="1008">
+    <w:abstractNumId w:val="99426"/>
+    <w:lvlOverride w:ilvl="0">
+      <w:startOverride w:val="6"/>
+    </w:lvlOverride>
+    <w:lvlOverride w:ilvl="1">
+      <w:startOverride w:val="6"/>
+    </w:lvlOverride>
+    <w:lvlOverride w:ilvl="2">
+      <w:startOverride w:val="6"/>
+    </w:lvlOverride>
+    <w:lvlOverride w:ilvl="3">
+      <w:startOverride w:val="6"/>
+    </w:lvlOverride>
+    <w:lvlOverride w:ilvl="4">
+      <w:startOverride w:val="6"/>
+    </w:lvlOverride>
+    <w:lvlOverride w:ilvl="5">
+      <w:startOverride w:val="6"/>
+    </w:lvlOverride>
+    <w:lvlOverride w:ilvl="6">
+      <w:startOverride w:val="6"/>
+    </w:lvlOverride>
+    <w:lvlOverride w:ilvl="7">
+      <w:startOverride w:val="6"/>
+    </w:lvlOverride>
+    <w:lvlOverride w:ilvl="8">
+      <w:startOverride w:val="6"/>
+    </w:lvlOverride>
+  </w:num>
+  <w:num w:numId="1009">
+    <w:abstractNumId w:val="99427"/>
+    <w:lvlOverride w:ilvl="0">
+      <w:startOverride w:val="7"/>
+    </w:lvlOverride>
+    <w:lvlOverride w:ilvl="1">
+      <w:startOverride w:val="7"/>
+    </w:lvlOverride>
+    <w:lvlOverride w:ilvl="2">
+      <w:startOverride w:val="7"/>
+    </w:lvlOverride>
+    <w:lvlOverride w:ilvl="3">
+      <w:startOverride w:val="7"/>
+    </w:lvlOverride>
+    <w:lvlOverride w:ilvl="4">
+      <w:startOverride w:val="7"/>
+    </w:lvlOverride>
+    <w:lvlOverride w:ilvl="5">
+      <w:startOverride w:val="7"/>
+    </w:lvlOverride>
+    <w:lvlOverride w:ilvl="6">
+      <w:startOverride w:val="7"/>
+    </w:lvlOverride>
+    <w:lvlOverride w:ilvl="7">
+      <w:startOverride w:val="7"/>
+    </w:lvlOverride>
+    <w:lvlOverride w:ilvl="8">
+      <w:startOverride w:val="7"/>
+    </w:lvlOverride>
   </w:num>
 </w:numbering>
 </file>

</xml_diff>